<commit_message>
Removed failing imports (#42)
* Removed imports

* Added test plan doc

---------

Co-authored-by: Abhigyan Dabla <abhigyandabla-5@gmail.com>
</commit_message>
<xml_diff>
--- a/doc/test-plan.docx
+++ b/doc/test-plan.docx
@@ -208,7 +208,7 @@
           <w:szCs w:val="32"/>
           <w:rtl w:val="0"/>
         </w:rPr>
-        <w:t xml:space="preserve">Milestone: 1</w:t>
+        <w:t xml:space="preserve">Milestone: 2</w:t>
       </w:r>
     </w:p>
     <w:p>
@@ -898,7 +898,7 @@
       <w:pPr>
         <w:numPr>
           <w:ilvl w:val="0"/>
-          <w:numId w:val="2"/>
+          <w:numId w:val="1"/>
         </w:numPr>
         <w:spacing w:after="80" w:lineRule="auto"/>
         <w:ind w:left="720" w:hanging="360"/>
@@ -939,7 +939,7 @@
       <w:pPr>
         <w:numPr>
           <w:ilvl w:val="0"/>
-          <w:numId w:val="2"/>
+          <w:numId w:val="1"/>
         </w:numPr>
         <w:spacing w:after="80" w:lineRule="auto"/>
         <w:ind w:left="720" w:hanging="360"/>
@@ -966,12 +966,12 @@
           <wp:inline distB="114300" distT="114300" distL="114300" distR="114300">
             <wp:extent cx="4976813" cy="2881313"/>
             <wp:effectExtent b="0" l="0" r="0" t="0"/>
-            <wp:docPr id="1" name="image1.png"/>
+            <wp:docPr id="2" name="image2.png"/>
             <a:graphic>
               <a:graphicData uri="http://schemas.openxmlformats.org/drawingml/2006/picture">
                 <pic:pic>
                   <pic:nvPicPr>
-                    <pic:cNvPr id="0" name="image1.png"/>
+                    <pic:cNvPr id="0" name="image2.png"/>
                     <pic:cNvPicPr preferRelativeResize="0"/>
                   </pic:nvPicPr>
                   <pic:blipFill>
@@ -1005,7 +1005,7 @@
       <w:pPr>
         <w:numPr>
           <w:ilvl w:val="0"/>
-          <w:numId w:val="2"/>
+          <w:numId w:val="1"/>
         </w:numPr>
         <w:spacing w:after="80" w:lineRule="auto"/>
         <w:ind w:left="720" w:hanging="360"/>
@@ -1037,6 +1037,615 @@
           <w:rtl w:val="0"/>
         </w:rPr>
         <w:t xml:space="preserve">mkdir build</w:t>
+      </w:r>
+    </w:p>
+    <w:p>
+      <w:pPr>
+        <w:numPr>
+          <w:ilvl w:val="0"/>
+          <w:numId w:val="1"/>
+        </w:numPr>
+        <w:spacing w:after="80" w:before="0" w:lineRule="auto"/>
+        <w:ind w:left="720" w:hanging="360"/>
+        <w:rPr>
+          <w:u w:val="none"/>
+        </w:rPr>
+      </w:pPr>
+      <w:r>
+        <w:rPr>
+          <w:rtl w:val="0"/>
+        </w:rPr>
+        <w:t xml:space="preserve">Change into the directory by running the command </w:t>
+      </w:r>
+      <w:r>
+        <w:rPr>
+          <w:rFonts w:ascii="Consolas" w:cs="Consolas" w:eastAsia="Consolas" w:hAnsi="Consolas"/>
+          <w:color w:val="6aa84f"/>
+          <w:rtl w:val="0"/>
+        </w:rPr>
+        <w:t xml:space="preserve">cd build</w:t>
+      </w:r>
+      <w:r>
+        <w:rPr>
+          <w:rtl w:val="0"/>
+        </w:rPr>
+      </w:r>
+    </w:p>
+    <w:p>
+      <w:pPr>
+        <w:numPr>
+          <w:ilvl w:val="0"/>
+          <w:numId w:val="1"/>
+        </w:numPr>
+        <w:spacing w:after="80" w:before="0" w:lineRule="auto"/>
+        <w:ind w:left="720" w:hanging="360"/>
+        <w:rPr>
+          <w:u w:val="none"/>
+        </w:rPr>
+      </w:pPr>
+      <w:r>
+        <w:rPr>
+          <w:rtl w:val="0"/>
+        </w:rPr>
+        <w:t xml:space="preserve">Generate build files by running the command </w:t>
+      </w:r>
+      <w:r>
+        <w:rPr>
+          <w:rFonts w:ascii="Consolas" w:cs="Consolas" w:eastAsia="Consolas" w:hAnsi="Consolas"/>
+          <w:color w:val="6aa84f"/>
+          <w:rtl w:val="0"/>
+        </w:rPr>
+        <w:t xml:space="preserve">cmake ..</w:t>
+      </w:r>
+      <w:r>
+        <w:rPr>
+          <w:rtl w:val="0"/>
+        </w:rPr>
+      </w:r>
+    </w:p>
+    <w:p>
+      <w:pPr>
+        <w:numPr>
+          <w:ilvl w:val="0"/>
+          <w:numId w:val="1"/>
+        </w:numPr>
+        <w:spacing w:after="80" w:before="0" w:lineRule="auto"/>
+        <w:ind w:left="720" w:hanging="360"/>
+        <w:rPr>
+          <w:u w:val="none"/>
+        </w:rPr>
+      </w:pPr>
+      <w:r>
+        <w:rPr>
+          <w:rtl w:val="0"/>
+        </w:rPr>
+        <w:t xml:space="preserve">Compile and build the project by running the command </w:t>
+      </w:r>
+      <w:r>
+        <w:rPr>
+          <w:rFonts w:ascii="Consolas" w:cs="Consolas" w:eastAsia="Consolas" w:hAnsi="Consolas"/>
+          <w:color w:val="6aa84f"/>
+          <w:rtl w:val="0"/>
+        </w:rPr>
+        <w:t xml:space="preserve">cmake --build .</w:t>
+      </w:r>
+      <w:r>
+        <w:rPr>
+          <w:rtl w:val="0"/>
+        </w:rPr>
+      </w:r>
+    </w:p>
+    <w:p>
+      <w:pPr>
+        <w:numPr>
+          <w:ilvl w:val="0"/>
+          <w:numId w:val="1"/>
+        </w:numPr>
+        <w:spacing w:after="80" w:lineRule="auto"/>
+        <w:ind w:left="720" w:hanging="360"/>
+        <w:rPr>
+          <w:u w:val="none"/>
+        </w:rPr>
+      </w:pPr>
+      <w:r>
+        <w:rPr>
+          <w:rtl w:val="0"/>
+        </w:rPr>
+        <w:t xml:space="preserve">Finally, run the game with the executable by running </w:t>
+      </w:r>
+      <w:r>
+        <w:rPr>
+          <w:rFonts w:ascii="Consolas" w:cs="Consolas" w:eastAsia="Consolas" w:hAnsi="Consolas"/>
+          <w:color w:val="6aa84f"/>
+          <w:rtl w:val="0"/>
+        </w:rPr>
+        <w:t xml:space="preserve">./ricochet-rage</w:t>
+      </w:r>
+      <w:r>
+        <w:rPr>
+          <w:rtl w:val="0"/>
+        </w:rPr>
+        <w:br w:type="textWrapping"/>
+      </w:r>
+      <w:r>
+        <w:rPr>
+          <w:rtl w:val="0"/>
+        </w:rPr>
+      </w:r>
+    </w:p>
+    <w:p>
+      <w:pPr>
+        <w:pStyle w:val="Heading1"/>
+        <w:keepNext w:val="0"/>
+        <w:keepLines w:val="0"/>
+        <w:spacing w:after="240" w:before="240" w:line="242.40000000000003" w:lineRule="auto"/>
+        <w:rPr>
+          <w:color w:val="0f4761"/>
+          <w:sz w:val="44"/>
+          <w:szCs w:val="44"/>
+        </w:rPr>
+      </w:pPr>
+      <w:bookmarkStart w:colFirst="0" w:colLast="0" w:name="_ippmldg7z2m6" w:id="3"/>
+      <w:bookmarkEnd w:id="3"/>
+      <w:r>
+        <w:br w:type="page"/>
+      </w:r>
+      <w:r>
+        <w:rPr>
+          <w:rtl w:val="0"/>
+        </w:rPr>
+      </w:r>
+    </w:p>
+    <w:p>
+      <w:pPr>
+        <w:pStyle w:val="Heading1"/>
+        <w:keepNext w:val="0"/>
+        <w:keepLines w:val="0"/>
+        <w:spacing w:after="240" w:before="240" w:line="242.40000000000003" w:lineRule="auto"/>
+        <w:rPr>
+          <w:sz w:val="52"/>
+          <w:szCs w:val="52"/>
+        </w:rPr>
+      </w:pPr>
+      <w:bookmarkStart w:colFirst="0" w:colLast="0" w:name="_e1a90kt0jg0d" w:id="4"/>
+      <w:bookmarkEnd w:id="4"/>
+      <w:r>
+        <w:rPr>
+          <w:color w:val="0f4761"/>
+          <w:sz w:val="44"/>
+          <w:szCs w:val="44"/>
+          <w:rtl w:val="0"/>
+        </w:rPr>
+        <w:t xml:space="preserve">Controls</w:t>
+      </w:r>
+      <w:r>
+        <w:rPr>
+          <w:rtl w:val="0"/>
+        </w:rPr>
+      </w:r>
+    </w:p>
+    <w:p>
+      <w:pPr>
+        <w:spacing w:after="240" w:before="240" w:lineRule="auto"/>
+        <w:rPr/>
+      </w:pPr>
+      <w:r>
+        <w:rPr>
+          <w:rtl w:val="0"/>
+        </w:rPr>
+        <w:t xml:space="preserve">The following key bindings are currently implemented for </w:t>
+      </w:r>
+      <w:r>
+        <w:rPr>
+          <w:i w:val="1"/>
+          <w:rtl w:val="0"/>
+        </w:rPr>
+        <w:t xml:space="preserve">Ricochet Rage</w:t>
+      </w:r>
+      <w:r>
+        <w:rPr>
+          <w:rtl w:val="0"/>
+        </w:rPr>
+        <w:t xml:space="preserve">:</w:t>
+      </w:r>
+    </w:p>
+    <w:p>
+      <w:pPr>
+        <w:numPr>
+          <w:ilvl w:val="0"/>
+          <w:numId w:val="3"/>
+        </w:numPr>
+        <w:spacing w:after="0" w:afterAutospacing="0" w:before="240" w:lineRule="auto"/>
+        <w:ind w:left="720" w:hanging="360"/>
+      </w:pPr>
+      <w:r>
+        <w:rPr>
+          <w:b w:val="1"/>
+          <w:rtl w:val="0"/>
+        </w:rPr>
+        <w:t xml:space="preserve">W</w:t>
+      </w:r>
+      <w:r>
+        <w:rPr>
+          <w:rtl w:val="0"/>
+        </w:rPr>
+        <w:t xml:space="preserve">: Move up</w:t>
+      </w:r>
+    </w:p>
+    <w:p>
+      <w:pPr>
+        <w:numPr>
+          <w:ilvl w:val="0"/>
+          <w:numId w:val="3"/>
+        </w:numPr>
+        <w:spacing w:after="0" w:afterAutospacing="0" w:before="0" w:beforeAutospacing="0" w:lineRule="auto"/>
+        <w:ind w:left="720" w:hanging="360"/>
+      </w:pPr>
+      <w:r>
+        <w:rPr>
+          <w:b w:val="1"/>
+          <w:rtl w:val="0"/>
+        </w:rPr>
+        <w:t xml:space="preserve">A</w:t>
+      </w:r>
+      <w:r>
+        <w:rPr>
+          <w:rtl w:val="0"/>
+        </w:rPr>
+        <w:t xml:space="preserve">: Move left</w:t>
+      </w:r>
+    </w:p>
+    <w:p>
+      <w:pPr>
+        <w:numPr>
+          <w:ilvl w:val="0"/>
+          <w:numId w:val="3"/>
+        </w:numPr>
+        <w:spacing w:after="0" w:afterAutospacing="0" w:before="0" w:beforeAutospacing="0" w:lineRule="auto"/>
+        <w:ind w:left="720" w:hanging="360"/>
+      </w:pPr>
+      <w:r>
+        <w:rPr>
+          <w:b w:val="1"/>
+          <w:rtl w:val="0"/>
+        </w:rPr>
+        <w:t xml:space="preserve">S</w:t>
+      </w:r>
+      <w:r>
+        <w:rPr>
+          <w:rtl w:val="0"/>
+        </w:rPr>
+        <w:t xml:space="preserve">: Move down</w:t>
+      </w:r>
+    </w:p>
+    <w:p>
+      <w:pPr>
+        <w:numPr>
+          <w:ilvl w:val="0"/>
+          <w:numId w:val="3"/>
+        </w:numPr>
+        <w:spacing w:after="0" w:afterAutospacing="0" w:before="0" w:beforeAutospacing="0" w:lineRule="auto"/>
+        <w:ind w:left="720" w:hanging="360"/>
+      </w:pPr>
+      <w:r>
+        <w:rPr>
+          <w:b w:val="1"/>
+          <w:rtl w:val="0"/>
+        </w:rPr>
+        <w:t xml:space="preserve">D</w:t>
+      </w:r>
+      <w:r>
+        <w:rPr>
+          <w:rtl w:val="0"/>
+        </w:rPr>
+        <w:t xml:space="preserve">: Move right</w:t>
+      </w:r>
+    </w:p>
+    <w:p>
+      <w:pPr>
+        <w:numPr>
+          <w:ilvl w:val="0"/>
+          <w:numId w:val="3"/>
+        </w:numPr>
+        <w:spacing w:after="0" w:afterAutospacing="0" w:before="0" w:beforeAutospacing="0" w:lineRule="auto"/>
+        <w:ind w:left="720" w:hanging="360"/>
+      </w:pPr>
+      <w:r>
+        <w:rPr>
+          <w:b w:val="1"/>
+          <w:rtl w:val="0"/>
+        </w:rPr>
+        <w:t xml:space="preserve">Space</w:t>
+      </w:r>
+      <w:r>
+        <w:rPr>
+          <w:rtl w:val="0"/>
+        </w:rPr>
+        <w:t xml:space="preserve">: Dash</w:t>
+      </w:r>
+    </w:p>
+    <w:p>
+      <w:pPr>
+        <w:numPr>
+          <w:ilvl w:val="0"/>
+          <w:numId w:val="3"/>
+        </w:numPr>
+        <w:spacing w:after="0" w:afterAutospacing="0" w:before="0" w:beforeAutospacing="0" w:lineRule="auto"/>
+        <w:ind w:left="720" w:hanging="360"/>
+      </w:pPr>
+      <w:r>
+        <w:rPr>
+          <w:b w:val="1"/>
+          <w:rtl w:val="0"/>
+        </w:rPr>
+        <w:t xml:space="preserve">Left mouse click</w:t>
+      </w:r>
+      <w:r>
+        <w:rPr>
+          <w:rtl w:val="0"/>
+        </w:rPr>
+        <w:t xml:space="preserve">: Shoot</w:t>
+      </w:r>
+    </w:p>
+    <w:p>
+      <w:pPr>
+        <w:numPr>
+          <w:ilvl w:val="0"/>
+          <w:numId w:val="3"/>
+        </w:numPr>
+        <w:spacing w:after="240" w:before="0" w:beforeAutospacing="0" w:lineRule="auto"/>
+        <w:ind w:left="720" w:hanging="360"/>
+      </w:pPr>
+      <w:r>
+        <w:rPr>
+          <w:b w:val="1"/>
+          <w:rtl w:val="0"/>
+        </w:rPr>
+        <w:t xml:space="preserve">Escape</w:t>
+      </w:r>
+      <w:r>
+        <w:rPr>
+          <w:rtl w:val="0"/>
+        </w:rPr>
+        <w:t xml:space="preserve">: Pause Game</w:t>
+      </w:r>
+    </w:p>
+    <w:p>
+      <w:pPr>
+        <w:spacing w:after="240" w:before="240" w:lineRule="auto"/>
+        <w:rPr/>
+      </w:pPr>
+      <w:r>
+        <w:rPr>
+          <w:rtl w:val="0"/>
+        </w:rPr>
+        <w:t xml:space="preserve">Additionally, players can aim using mouse controls for more precise targeting.</w:t>
+      </w:r>
+    </w:p>
+    <w:p>
+      <w:pPr>
+        <w:ind w:left="0" w:firstLine="0"/>
+        <w:rPr/>
+      </w:pPr>
+      <w:r>
+        <w:rPr>
+          <w:rtl w:val="0"/>
+        </w:rPr>
+      </w:r>
+    </w:p>
+    <w:p>
+      <w:pPr>
+        <w:rPr/>
+      </w:pPr>
+      <w:r>
+        <w:br w:type="page"/>
+      </w:r>
+      <w:r>
+        <w:rPr>
+          <w:rtl w:val="0"/>
+        </w:rPr>
+      </w:r>
+    </w:p>
+    <w:p>
+      <w:pPr>
+        <w:pStyle w:val="Heading1"/>
+        <w:keepNext w:val="0"/>
+        <w:keepLines w:val="0"/>
+        <w:spacing w:after="240" w:before="240" w:line="242.40000000000003" w:lineRule="auto"/>
+        <w:rPr>
+          <w:color w:val="0f4761"/>
+          <w:sz w:val="44"/>
+          <w:szCs w:val="44"/>
+        </w:rPr>
+      </w:pPr>
+      <w:bookmarkStart w:colFirst="0" w:colLast="0" w:name="_t40s4brq4uy" w:id="5"/>
+      <w:bookmarkEnd w:id="5"/>
+      <w:r>
+        <w:rPr>
+          <w:color w:val="0f4761"/>
+          <w:sz w:val="44"/>
+          <w:szCs w:val="44"/>
+          <w:rtl w:val="0"/>
+        </w:rPr>
+        <w:t xml:space="preserve">Features</w:t>
+      </w:r>
+    </w:p>
+    <w:p>
+      <w:pPr>
+        <w:rPr/>
+      </w:pPr>
+      <w:r>
+        <w:rPr>
+          <w:rtl w:val="0"/>
+        </w:rPr>
+        <w:t xml:space="preserve">The following sections outline the required and creative features implemented for Milestone 2. Use the descriptions below to test and verify each feature.</w:t>
+      </w:r>
+    </w:p>
+    <w:p>
+      <w:pPr>
+        <w:rPr/>
+      </w:pPr>
+      <w:r>
+        <w:rPr>
+          <w:rtl w:val="0"/>
+        </w:rPr>
+      </w:r>
+    </w:p>
+    <w:p>
+      <w:pPr>
+        <w:pStyle w:val="Heading2"/>
+        <w:spacing w:before="0" w:lineRule="auto"/>
+        <w:rPr/>
+      </w:pPr>
+      <w:bookmarkStart w:colFirst="0" w:colLast="0" w:name="_jwztvxs4ic3r" w:id="6"/>
+      <w:bookmarkEnd w:id="6"/>
+      <w:r>
+        <w:rPr>
+          <w:rtl w:val="0"/>
+        </w:rPr>
+        <w:t xml:space="preserve">Improved Gameplay</w:t>
+      </w:r>
+      <w:r>
+        <w:rPr>
+          <w:rtl w:val="0"/>
+        </w:rPr>
+      </w:r>
+    </w:p>
+    <w:p>
+      <w:pPr>
+        <w:rPr>
+          <w:b w:val="1"/>
+        </w:rPr>
+      </w:pPr>
+      <w:r>
+        <w:rPr>
+          <w:b w:val="1"/>
+          <w:rtl w:val="0"/>
+        </w:rPr>
+        <w:t xml:space="preserve">Game AI</w:t>
+      </w:r>
+      <w:r>
+        <w:rPr>
+          <w:rtl w:val="0"/>
+        </w:rPr>
+      </w:r>
+    </w:p>
+    <w:p>
+      <w:pPr>
+        <w:rPr/>
+      </w:pPr>
+      <w:r>
+        <w:rPr/>
+        <w:drawing>
+          <wp:inline distB="114300" distT="114300" distL="114300" distR="114300">
+            <wp:extent cx="5971032" cy="3073400"/>
+            <wp:effectExtent b="0" l="0" r="0" t="0"/>
+            <wp:docPr id="1" name="image1.jpg"/>
+            <a:graphic>
+              <a:graphicData uri="http://schemas.openxmlformats.org/drawingml/2006/picture">
+                <pic:pic>
+                  <pic:nvPicPr>
+                    <pic:cNvPr id="0" name="image1.jpg"/>
+                    <pic:cNvPicPr preferRelativeResize="0"/>
+                  </pic:nvPicPr>
+                  <pic:blipFill>
+                    <a:blip r:embed="rId8"/>
+                    <a:srcRect b="0" l="0" r="0" t="0"/>
+                    <a:stretch>
+                      <a:fillRect/>
+                    </a:stretch>
+                  </pic:blipFill>
+                  <pic:spPr>
+                    <a:xfrm>
+                      <a:off x="0" y="0"/>
+                      <a:ext cx="5971032" cy="3073400"/>
+                    </a:xfrm>
+                    <a:prstGeom prst="rect"/>
+                    <a:ln/>
+                  </pic:spPr>
+                </pic:pic>
+              </a:graphicData>
+            </a:graphic>
+          </wp:inline>
+        </w:drawing>
+      </w:r>
+      <w:r>
+        <w:rPr>
+          <w:rtl w:val="0"/>
+        </w:rPr>
+      </w:r>
+    </w:p>
+    <w:p>
+      <w:pPr>
+        <w:rPr/>
+      </w:pPr>
+      <w:r>
+        <w:rPr>
+          <w:rtl w:val="0"/>
+        </w:rPr>
+      </w:r>
+    </w:p>
+    <w:p>
+      <w:pPr>
+        <w:pBdr>
+          <w:top w:color="auto" w:space="0" w:sz="0" w:val="none"/>
+          <w:bottom w:color="auto" w:space="0" w:sz="0" w:val="none"/>
+          <w:right w:color="auto" w:space="0" w:sz="0" w:val="none"/>
+          <w:between w:color="auto" w:space="0" w:sz="0" w:val="none"/>
+        </w:pBdr>
+        <w:ind w:left="0" w:firstLine="0"/>
+        <w:rPr/>
+      </w:pPr>
+      <w:r>
+        <w:rPr>
+          <w:rtl w:val="0"/>
+        </w:rPr>
+        <w:t xml:space="preserve">For game AI, we separated</w:t>
+      </w:r>
+      <w:r>
+        <w:rPr>
+          <w:rtl w:val="0"/>
+        </w:rPr>
+        <w:t xml:space="preserve"> the enemy into 3 states: </w:t>
+      </w:r>
+      <w:r>
+        <w:rPr>
+          <w:i w:val="1"/>
+          <w:rtl w:val="0"/>
+        </w:rPr>
+        <w:t xml:space="preserve">roaming</w:t>
+      </w:r>
+      <w:r>
+        <w:rPr>
+          <w:rtl w:val="0"/>
+        </w:rPr>
+        <w:t xml:space="preserve">, </w:t>
+      </w:r>
+      <w:r>
+        <w:rPr>
+          <w:i w:val="1"/>
+          <w:rtl w:val="0"/>
+        </w:rPr>
+        <w:t xml:space="preserve">pursuing</w:t>
+      </w:r>
+      <w:r>
+        <w:rPr>
+          <w:rtl w:val="0"/>
+        </w:rPr>
+        <w:t xml:space="preserve">, and </w:t>
+      </w:r>
+      <w:r>
+        <w:rPr>
+          <w:i w:val="1"/>
+          <w:rtl w:val="0"/>
+        </w:rPr>
+        <w:t xml:space="preserve">attack</w:t>
+      </w:r>
+      <w:r>
+        <w:rPr>
+          <w:rtl w:val="0"/>
+        </w:rPr>
+        <w:t xml:space="preserve">. When pursuing the enemy uses a Context Steering pathfinding algorithm. If the enemy is of type melee attack, it will attack the player in range. If the enemy is ranged, it will do a line of sight check to see if you have a clear shot at the player and shoot bursts of bullets.</w:t>
       </w:r>
     </w:p>
     <w:p>
@@ -1045,463 +1654,315 @@
           <w:ilvl w:val="0"/>
           <w:numId w:val="2"/>
         </w:numPr>
-        <w:spacing w:after="80" w:before="0" w:lineRule="auto"/>
+        <w:pBdr>
+          <w:top w:color="auto" w:space="0" w:sz="0" w:val="none"/>
+          <w:bottom w:color="auto" w:space="0" w:sz="0" w:val="none"/>
+          <w:right w:color="auto" w:space="0" w:sz="0" w:val="none"/>
+          <w:between w:color="auto" w:space="0" w:sz="0" w:val="none"/>
+        </w:pBdr>
         <w:ind w:left="720" w:hanging="360"/>
-        <w:rPr>
-          <w:u w:val="none"/>
-        </w:rPr>
-      </w:pPr>
-      <w:r>
-        <w:rPr>
-          <w:rtl w:val="0"/>
-        </w:rPr>
-        <w:t xml:space="preserve">Change into the directory by running the command </w:t>
-      </w:r>
-      <w:r>
-        <w:rPr>
-          <w:rFonts w:ascii="Consolas" w:cs="Consolas" w:eastAsia="Consolas" w:hAnsi="Consolas"/>
-          <w:color w:val="6aa84f"/>
-          <w:rtl w:val="0"/>
-        </w:rPr>
-        <w:t xml:space="preserve">cd build</w:t>
-      </w:r>
-      <w:r>
-        <w:rPr>
-          <w:rtl w:val="0"/>
-        </w:rPr>
-      </w:r>
-    </w:p>
-    <w:p>
-      <w:pPr>
-        <w:numPr>
-          <w:ilvl w:val="0"/>
-          <w:numId w:val="2"/>
-        </w:numPr>
-        <w:spacing w:after="80" w:before="0" w:lineRule="auto"/>
-        <w:ind w:left="720" w:hanging="360"/>
-        <w:rPr>
-          <w:u w:val="none"/>
-        </w:rPr>
-      </w:pPr>
-      <w:r>
-        <w:rPr>
-          <w:rtl w:val="0"/>
-        </w:rPr>
-        <w:t xml:space="preserve">Generate build files by running the command </w:t>
-      </w:r>
-      <w:r>
-        <w:rPr>
-          <w:rFonts w:ascii="Consolas" w:cs="Consolas" w:eastAsia="Consolas" w:hAnsi="Consolas"/>
-          <w:color w:val="6aa84f"/>
-          <w:rtl w:val="0"/>
-        </w:rPr>
-        <w:t xml:space="preserve">cmake ..</w:t>
-      </w:r>
-      <w:r>
-        <w:rPr>
-          <w:rtl w:val="0"/>
-        </w:rPr>
-      </w:r>
-    </w:p>
-    <w:p>
-      <w:pPr>
-        <w:numPr>
-          <w:ilvl w:val="0"/>
-          <w:numId w:val="2"/>
-        </w:numPr>
-        <w:spacing w:after="80" w:before="0" w:lineRule="auto"/>
-        <w:ind w:left="720" w:hanging="360"/>
-        <w:rPr>
-          <w:u w:val="none"/>
-        </w:rPr>
-      </w:pPr>
-      <w:r>
-        <w:rPr>
-          <w:rtl w:val="0"/>
-        </w:rPr>
-        <w:t xml:space="preserve">Compile and build the project by running the command </w:t>
-      </w:r>
-      <w:r>
-        <w:rPr>
-          <w:rFonts w:ascii="Consolas" w:cs="Consolas" w:eastAsia="Consolas" w:hAnsi="Consolas"/>
-          <w:color w:val="6aa84f"/>
-          <w:rtl w:val="0"/>
-        </w:rPr>
-        <w:t xml:space="preserve">cmake --build .</w:t>
-      </w:r>
-      <w:r>
-        <w:rPr>
-          <w:rtl w:val="0"/>
-        </w:rPr>
-      </w:r>
-    </w:p>
-    <w:p>
-      <w:pPr>
-        <w:numPr>
-          <w:ilvl w:val="0"/>
-          <w:numId w:val="2"/>
-        </w:numPr>
-        <w:spacing w:after="80" w:lineRule="auto"/>
-        <w:ind w:left="720" w:hanging="360"/>
-        <w:rPr>
-          <w:u w:val="none"/>
-        </w:rPr>
-      </w:pPr>
-      <w:r>
-        <w:rPr>
-          <w:rtl w:val="0"/>
-        </w:rPr>
-        <w:t xml:space="preserve">Finally, run the game with the executable by running </w:t>
-      </w:r>
-      <w:r>
-        <w:rPr>
-          <w:rFonts w:ascii="Consolas" w:cs="Consolas" w:eastAsia="Consolas" w:hAnsi="Consolas"/>
-          <w:color w:val="6aa84f"/>
-          <w:rtl w:val="0"/>
-        </w:rPr>
-        <w:t xml:space="preserve">./ricochet-rage</w:t>
-      </w:r>
-      <w:r>
-        <w:rPr>
-          <w:rtl w:val="0"/>
-        </w:rPr>
-        <w:br w:type="textWrapping"/>
-      </w:r>
-      <w:r>
-        <w:rPr>
-          <w:rtl w:val="0"/>
-        </w:rPr>
-      </w:r>
-    </w:p>
-    <w:p>
-      <w:pPr>
-        <w:pStyle w:val="Heading1"/>
-        <w:keepNext w:val="0"/>
-        <w:keepLines w:val="0"/>
-        <w:spacing w:after="240" w:before="240" w:line="242.40000000000003" w:lineRule="auto"/>
-        <w:rPr>
-          <w:color w:val="0f4761"/>
-          <w:sz w:val="44"/>
-          <w:szCs w:val="44"/>
-        </w:rPr>
-      </w:pPr>
-      <w:bookmarkStart w:colFirst="0" w:colLast="0" w:name="_ippmldg7z2m6" w:id="3"/>
-      <w:bookmarkEnd w:id="3"/>
-      <w:r>
-        <w:br w:type="page"/>
-      </w:r>
-      <w:r>
-        <w:rPr>
-          <w:rtl w:val="0"/>
-        </w:rPr>
-      </w:r>
-    </w:p>
-    <w:p>
-      <w:pPr>
-        <w:pStyle w:val="Heading1"/>
-        <w:keepNext w:val="0"/>
-        <w:keepLines w:val="0"/>
-        <w:spacing w:after="240" w:before="240" w:line="242.40000000000003" w:lineRule="auto"/>
-        <w:rPr>
-          <w:sz w:val="52"/>
-          <w:szCs w:val="52"/>
-        </w:rPr>
-      </w:pPr>
-      <w:bookmarkStart w:colFirst="0" w:colLast="0" w:name="_e1a90kt0jg0d" w:id="4"/>
-      <w:bookmarkEnd w:id="4"/>
-      <w:r>
-        <w:rPr>
-          <w:color w:val="0f4761"/>
-          <w:sz w:val="44"/>
-          <w:szCs w:val="44"/>
-          <w:rtl w:val="0"/>
-        </w:rPr>
-        <w:t xml:space="preserve">Controls</w:t>
-      </w:r>
-      <w:r>
-        <w:rPr>
-          <w:rtl w:val="0"/>
-        </w:rPr>
-      </w:r>
-    </w:p>
-    <w:p>
-      <w:pPr>
-        <w:spacing w:after="240" w:before="240" w:lineRule="auto"/>
-        <w:rPr/>
-      </w:pPr>
-      <w:r>
-        <w:rPr>
-          <w:rtl w:val="0"/>
-        </w:rPr>
-        <w:t xml:space="preserve">The following key bindings are currently implemented for </w:t>
-      </w:r>
+        <w:jc w:val="right"/>
+        <w:rPr>
+          <w:sz w:val="22"/>
+          <w:szCs w:val="22"/>
+        </w:rPr>
+      </w:pPr>
+      <w:r>
+        <w:rPr>
+          <w:rtl w:val="0"/>
+        </w:rPr>
+      </w:r>
+    </w:p>
+    <w:p>
+      <w:pPr>
+        <w:pBdr>
+          <w:top w:color="auto" w:space="0" w:sz="0" w:val="none"/>
+          <w:bottom w:color="auto" w:space="0" w:sz="0" w:val="none"/>
+          <w:right w:color="auto" w:space="0" w:sz="0" w:val="none"/>
+          <w:between w:color="auto" w:space="0" w:sz="0" w:val="none"/>
+        </w:pBdr>
+        <w:ind w:left="0" w:firstLine="0"/>
+        <w:rPr/>
+      </w:pPr>
       <w:r>
         <w:rPr>
           <w:i w:val="1"/>
           <w:rtl w:val="0"/>
         </w:rPr>
-        <w:t xml:space="preserve">Ricochet Rage</w:t>
-      </w:r>
-      <w:r>
-        <w:rPr>
-          <w:rtl w:val="0"/>
-        </w:rPr>
-        <w:t xml:space="preserve">:</w:t>
-      </w:r>
-    </w:p>
-    <w:p>
-      <w:pPr>
-        <w:numPr>
-          <w:ilvl w:val="0"/>
-          <w:numId w:val="1"/>
-        </w:numPr>
-        <w:spacing w:after="0" w:afterAutospacing="0" w:before="240" w:lineRule="auto"/>
-        <w:ind w:left="720" w:hanging="360"/>
-      </w:pPr>
-      <w:r>
+        <w:t xml:space="preserve">To test these features, ensure that all the states are reachable and resolve after attacks. Test melee and ranged attacks separately and ensure that it resolves to the pursuing state eventually. Test if the steering force is sufficient to steer away from the obstacles and continue the chase.</w:t>
+      </w:r>
+      <w:r>
+        <w:rPr>
+          <w:rtl w:val="0"/>
+        </w:rPr>
+      </w:r>
+    </w:p>
+    <w:p>
+      <w:pPr>
+        <w:rPr/>
+      </w:pPr>
+      <w:r>
+        <w:rPr>
+          <w:rtl w:val="0"/>
+        </w:rPr>
+      </w:r>
+    </w:p>
+    <w:p>
+      <w:pPr>
         <w:rPr>
           <w:b w:val="1"/>
-          <w:rtl w:val="0"/>
-        </w:rPr>
-        <w:t xml:space="preserve">W</w:t>
-      </w:r>
-      <w:r>
-        <w:rPr>
-          <w:rtl w:val="0"/>
-        </w:rPr>
-        <w:t xml:space="preserve">: Move up</w:t>
-      </w:r>
-    </w:p>
-    <w:p>
-      <w:pPr>
-        <w:numPr>
-          <w:ilvl w:val="0"/>
-          <w:numId w:val="1"/>
-        </w:numPr>
-        <w:spacing w:after="0" w:afterAutospacing="0" w:before="0" w:beforeAutospacing="0" w:lineRule="auto"/>
-        <w:ind w:left="720" w:hanging="360"/>
+        </w:rPr>
       </w:pPr>
       <w:r>
         <w:rPr>
           <w:b w:val="1"/>
           <w:rtl w:val="0"/>
         </w:rPr>
-        <w:t xml:space="preserve">A</w:t>
-      </w:r>
-      <w:r>
-        <w:rPr>
-          <w:rtl w:val="0"/>
-        </w:rPr>
-        <w:t xml:space="preserve">: Move left</w:t>
-      </w:r>
-    </w:p>
-    <w:p>
-      <w:pPr>
-        <w:numPr>
-          <w:ilvl w:val="0"/>
-          <w:numId w:val="1"/>
-        </w:numPr>
-        <w:spacing w:after="0" w:afterAutospacing="0" w:before="0" w:beforeAutospacing="0" w:lineRule="auto"/>
-        <w:ind w:left="720" w:hanging="360"/>
-      </w:pPr>
-      <w:r>
+        <w:t xml:space="preserve">Animation</w:t>
+      </w:r>
+    </w:p>
+    <w:p>
+      <w:pPr>
+        <w:rPr/>
+      </w:pPr>
+      <w:r>
+        <w:rPr>
+          <w:rtl w:val="0"/>
+        </w:rPr>
+        <w:t xml:space="preserve">Animations for players and enemies are implemented using sprite sheets. When you play the game, you’ll see animations for both players and enemies during movement, with a stationary pose when they are not moving.</w:t>
+      </w:r>
+    </w:p>
+    <w:p>
+      <w:pPr>
+        <w:rPr/>
+      </w:pPr>
+      <w:r>
+        <w:rPr>
+          <w:i w:val="1"/>
+          <w:rtl w:val="0"/>
+        </w:rPr>
+        <w:t xml:space="preserve">To test these features, play the game and observe the updated visuals.</w:t>
+      </w:r>
+      <w:r>
+        <w:rPr>
+          <w:rtl w:val="0"/>
+        </w:rPr>
+      </w:r>
+    </w:p>
+    <w:p>
+      <w:pPr>
+        <w:rPr/>
+      </w:pPr>
+      <w:r>
+        <w:rPr>
+          <w:rtl w:val="0"/>
+        </w:rPr>
+      </w:r>
+    </w:p>
+    <w:p>
+      <w:pPr>
         <w:rPr>
           <w:b w:val="1"/>
-          <w:rtl w:val="0"/>
-        </w:rPr>
-        <w:t xml:space="preserve">S</w:t>
-      </w:r>
-      <w:r>
-        <w:rPr>
-          <w:rtl w:val="0"/>
-        </w:rPr>
-        <w:t xml:space="preserve">: Move down</w:t>
-      </w:r>
-    </w:p>
-    <w:p>
-      <w:pPr>
-        <w:numPr>
-          <w:ilvl w:val="0"/>
-          <w:numId w:val="1"/>
-        </w:numPr>
-        <w:spacing w:after="0" w:afterAutospacing="0" w:before="0" w:beforeAutospacing="0" w:lineRule="auto"/>
-        <w:ind w:left="720" w:hanging="360"/>
+        </w:rPr>
       </w:pPr>
       <w:r>
         <w:rPr>
           <w:b w:val="1"/>
           <w:rtl w:val="0"/>
         </w:rPr>
-        <w:t xml:space="preserve">D</w:t>
-      </w:r>
-      <w:r>
-        <w:rPr>
-          <w:rtl w:val="0"/>
-        </w:rPr>
-        <w:t xml:space="preserve">: Move right</w:t>
-      </w:r>
-    </w:p>
-    <w:p>
-      <w:pPr>
-        <w:numPr>
-          <w:ilvl w:val="0"/>
-          <w:numId w:val="1"/>
-        </w:numPr>
-        <w:spacing w:after="0" w:afterAutospacing="0" w:before="0" w:beforeAutospacing="0" w:lineRule="auto"/>
-        <w:ind w:left="720" w:hanging="360"/>
-      </w:pPr>
-      <w:r>
+        <w:t xml:space="preserve">Assets</w:t>
+      </w:r>
+    </w:p>
+    <w:p>
+      <w:pPr>
+        <w:rPr/>
+      </w:pPr>
+      <w:r>
+        <w:rPr>
+          <w:rtl w:val="0"/>
+        </w:rPr>
+        <w:t xml:space="preserve">This milestone introduces enhanced graphics, including a new background, redesigned walls, characters, power-ups, and more. Pillars in the center of the room add dynamic gameplay as projectiles can bounce off them.</w:t>
+      </w:r>
+    </w:p>
+    <w:p>
+      <w:pPr>
+        <w:rPr>
+          <w:i w:val="1"/>
+        </w:rPr>
+      </w:pPr>
+      <w:r>
+        <w:rPr>
+          <w:i w:val="1"/>
+          <w:rtl w:val="0"/>
+        </w:rPr>
+        <w:t xml:space="preserve">To test these features, play the game and observe the updated visuals.</w:t>
+      </w:r>
+      <w:r>
+        <w:rPr>
+          <w:rtl w:val="0"/>
+        </w:rPr>
+      </w:r>
+    </w:p>
+    <w:p>
+      <w:pPr>
+        <w:rPr/>
+      </w:pPr>
+      <w:r>
+        <w:rPr>
+          <w:rtl w:val="0"/>
+        </w:rPr>
+      </w:r>
+    </w:p>
+    <w:p>
+      <w:pPr>
         <w:rPr>
           <w:b w:val="1"/>
-          <w:rtl w:val="0"/>
-        </w:rPr>
-        <w:t xml:space="preserve">R</w:t>
-      </w:r>
-      <w:r>
-        <w:rPr>
-          <w:rtl w:val="0"/>
-        </w:rPr>
-        <w:t xml:space="preserve">: Respawn</w:t>
-      </w:r>
-    </w:p>
-    <w:p>
-      <w:pPr>
-        <w:numPr>
-          <w:ilvl w:val="0"/>
-          <w:numId w:val="1"/>
-        </w:numPr>
-        <w:spacing w:after="0" w:afterAutospacing="0" w:before="0" w:beforeAutospacing="0" w:lineRule="auto"/>
-        <w:ind w:left="720" w:hanging="360"/>
+        </w:rPr>
       </w:pPr>
       <w:r>
         <w:rPr>
           <w:b w:val="1"/>
           <w:rtl w:val="0"/>
         </w:rPr>
-        <w:t xml:space="preserve">Space</w:t>
-      </w:r>
-      <w:r>
-        <w:rPr>
-          <w:rtl w:val="0"/>
-        </w:rPr>
-        <w:t xml:space="preserve">: Dash</w:t>
-      </w:r>
-    </w:p>
-    <w:p>
-      <w:pPr>
-        <w:numPr>
-          <w:ilvl w:val="0"/>
-          <w:numId w:val="1"/>
-        </w:numPr>
-        <w:spacing w:after="0" w:afterAutospacing="0" w:before="0" w:beforeAutospacing="0" w:lineRule="auto"/>
-        <w:ind w:left="720" w:hanging="360"/>
-      </w:pPr>
-      <w:r>
+        <w:t xml:space="preserve">Mesh-Based Collision Detection &amp; Resolution</w:t>
+      </w:r>
+    </w:p>
+    <w:p>
+      <w:pPr>
+        <w:rPr/>
+      </w:pPr>
+      <w:r>
+        <w:rPr>
+          <w:rtl w:val="0"/>
+        </w:rPr>
+        <w:t xml:space="preserve">Mesh-box collisions are implemented between the mesh-based projectiles and many sprites in our game, such as players, enemies, and walls.</w:t>
+      </w:r>
+    </w:p>
+    <w:p>
+      <w:pPr>
+        <w:rPr>
+          <w:i w:val="1"/>
+        </w:rPr>
+      </w:pPr>
+      <w:r>
+        <w:rPr>
+          <w:i w:val="1"/>
+          <w:rtl w:val="0"/>
+        </w:rPr>
+        <w:t xml:space="preserve">To test this feature, shoot projectiles towards the walls and enemies to observe the precise collision detection.</w:t>
+      </w:r>
+    </w:p>
+    <w:p>
+      <w:pPr>
+        <w:rPr/>
+      </w:pPr>
+      <w:r>
+        <w:rPr>
+          <w:rtl w:val="0"/>
+        </w:rPr>
+      </w:r>
+    </w:p>
+    <w:p>
+      <w:pPr>
         <w:rPr>
           <w:b w:val="1"/>
-          <w:rtl w:val="0"/>
-        </w:rPr>
-        <w:t xml:space="preserve">Left mouse click</w:t>
-      </w:r>
-      <w:r>
-        <w:rPr>
-          <w:rtl w:val="0"/>
-        </w:rPr>
-        <w:t xml:space="preserve">: Shoot</w:t>
-      </w:r>
-    </w:p>
-    <w:p>
-      <w:pPr>
-        <w:numPr>
-          <w:ilvl w:val="0"/>
-          <w:numId w:val="1"/>
-        </w:numPr>
-        <w:spacing w:after="240" w:before="0" w:beforeAutospacing="0" w:lineRule="auto"/>
-        <w:ind w:left="720" w:hanging="360"/>
+        </w:rPr>
       </w:pPr>
       <w:r>
         <w:rPr>
           <w:b w:val="1"/>
           <w:rtl w:val="0"/>
         </w:rPr>
-        <w:t xml:space="preserve">Escape</w:t>
-      </w:r>
-      <w:r>
-        <w:rPr>
-          <w:rtl w:val="0"/>
-        </w:rPr>
-        <w:t xml:space="preserve">: Exit game</w:t>
-      </w:r>
-    </w:p>
-    <w:p>
-      <w:pPr>
-        <w:spacing w:after="240" w:before="240" w:lineRule="auto"/>
-        <w:rPr/>
-      </w:pPr>
-      <w:r>
-        <w:rPr>
-          <w:rtl w:val="0"/>
-        </w:rPr>
-        <w:t xml:space="preserve">Additionally, players can aim using mouse controls for more precise targeting.</w:t>
-      </w:r>
-    </w:p>
-    <w:p>
-      <w:pPr>
-        <w:ind w:left="0" w:firstLine="0"/>
-        <w:rPr/>
-      </w:pPr>
-      <w:r>
-        <w:rPr>
-          <w:rtl w:val="0"/>
-        </w:rPr>
-      </w:r>
-    </w:p>
-    <w:p>
-      <w:pPr>
-        <w:rPr/>
-      </w:pPr>
-      <w:r>
-        <w:br w:type="page"/>
-      </w:r>
-      <w:r>
-        <w:rPr>
-          <w:rtl w:val="0"/>
-        </w:rPr>
-      </w:r>
-    </w:p>
-    <w:p>
-      <w:pPr>
-        <w:pStyle w:val="Heading1"/>
-        <w:keepNext w:val="0"/>
-        <w:keepLines w:val="0"/>
-        <w:spacing w:after="240" w:before="240" w:line="242.40000000000003" w:lineRule="auto"/>
-        <w:rPr>
-          <w:color w:val="0f4761"/>
-          <w:sz w:val="44"/>
-          <w:szCs w:val="44"/>
-        </w:rPr>
-      </w:pPr>
-      <w:bookmarkStart w:colFirst="0" w:colLast="0" w:name="_t40s4brq4uy" w:id="5"/>
-      <w:bookmarkEnd w:id="5"/>
-      <w:r>
-        <w:rPr>
-          <w:color w:val="0f4761"/>
-          <w:sz w:val="44"/>
-          <w:szCs w:val="44"/>
-          <w:rtl w:val="0"/>
-        </w:rPr>
-        <w:t xml:space="preserve">Features</w:t>
-      </w:r>
-    </w:p>
-    <w:p>
-      <w:pPr>
-        <w:rPr/>
-      </w:pPr>
-      <w:r>
-        <w:rPr>
-          <w:rtl w:val="0"/>
-        </w:rPr>
-        <w:t xml:space="preserve">The following sections outline the required and creative features implemented for Milestone 1. Use the descriptions below to test and verify each feature.</w:t>
+        <w:t xml:space="preserve">Help</w:t>
+      </w:r>
+      <w:r>
+        <w:rPr>
+          <w:rtl w:val="0"/>
+        </w:rPr>
+      </w:r>
+    </w:p>
+    <w:p>
+      <w:pPr>
+        <w:rPr/>
+      </w:pPr>
+      <w:r>
+        <w:rPr>
+          <w:rtl w:val="0"/>
+        </w:rPr>
+        <w:t xml:space="preserve">A new tutorial window is available to guide players through movement, combat, and controls, with basic game instructions included.</w:t>
+      </w:r>
+    </w:p>
+    <w:p>
+      <w:pPr>
+        <w:rPr>
+          <w:i w:val="1"/>
+        </w:rPr>
+      </w:pPr>
+      <w:r>
+        <w:rPr>
+          <w:i w:val="1"/>
+          <w:rtl w:val="0"/>
+        </w:rPr>
+        <w:t xml:space="preserve">To test this feature, launch the game and select “Tutorial” from the main menu.</w:t>
+      </w:r>
+      <w:r>
+        <w:rPr>
+          <w:rtl w:val="0"/>
+        </w:rPr>
+      </w:r>
+    </w:p>
+    <w:p>
+      <w:pPr>
+        <w:rPr/>
+      </w:pPr>
+      <w:r>
+        <w:rPr>
+          <w:rtl w:val="0"/>
+        </w:rPr>
+      </w:r>
+    </w:p>
+    <w:p>
+      <w:pPr>
+        <w:rPr>
+          <w:b w:val="1"/>
+        </w:rPr>
+      </w:pPr>
+      <w:r>
+        <w:rPr>
+          <w:b w:val="1"/>
+          <w:rtl w:val="0"/>
+        </w:rPr>
+        <w:t xml:space="preserve">FPS Counter</w:t>
+      </w:r>
+    </w:p>
+    <w:p>
+      <w:pPr>
+        <w:rPr/>
+      </w:pPr>
+      <w:r>
+        <w:rPr>
+          <w:rtl w:val="0"/>
+        </w:rPr>
+        <w:t xml:space="preserve">The current frame rate is displayed in the window’s title bar.</w:t>
+      </w:r>
+    </w:p>
+    <w:p>
+      <w:pPr>
+        <w:rPr>
+          <w:i w:val="1"/>
+        </w:rPr>
+      </w:pPr>
+      <w:r>
+        <w:rPr>
+          <w:i w:val="1"/>
+          <w:rtl w:val="0"/>
+        </w:rPr>
+        <w:t xml:space="preserve">To test this feature, start the game and check the FPS counter at the top of the game window.</w:t>
+      </w:r>
+      <w:r>
+        <w:rPr>
+          <w:rtl w:val="0"/>
+        </w:rPr>
       </w:r>
     </w:p>
     <w:p>
@@ -1520,421 +1981,76 @@
         <w:spacing w:before="0" w:lineRule="auto"/>
         <w:rPr/>
       </w:pPr>
-      <w:bookmarkStart w:colFirst="0" w:colLast="0" w:name="_jwztvxs4ic3r" w:id="6"/>
-      <w:bookmarkEnd w:id="6"/>
-      <w:r>
-        <w:rPr>
-          <w:rtl w:val="0"/>
-        </w:rPr>
-        <w:t xml:space="preserve">Rendering</w:t>
-      </w:r>
-    </w:p>
-    <w:p>
-      <w:pPr>
+      <w:bookmarkStart w:colFirst="0" w:colLast="0" w:name="_rlj6us8aq1op" w:id="7"/>
+      <w:bookmarkEnd w:id="7"/>
+      <w:r>
+        <w:rPr>
+          <w:rtl w:val="0"/>
+        </w:rPr>
+        <w:t xml:space="preserve">Creative</w:t>
+      </w:r>
+      <w:r>
+        <w:rPr>
+          <w:rtl w:val="0"/>
+        </w:rPr>
+      </w:r>
+    </w:p>
+    <w:p>
+      <w:pPr>
+        <w:spacing w:after="240" w:before="240" w:lineRule="auto"/>
+        <w:rPr>
+          <w:i w:val="1"/>
+        </w:rPr>
+      </w:pPr>
+      <w:r>
         <w:rPr>
           <w:b w:val="1"/>
-        </w:rPr>
+          <w:rtl w:val="0"/>
+        </w:rPr>
+        <w:t xml:space="preserve">Serialization (Basic Feature #1)</w:t>
+        <w:br w:type="textWrapping"/>
+      </w:r>
+      <w:r>
+        <w:rPr>
+          <w:rtl w:val="0"/>
+        </w:rPr>
+        <w:t xml:space="preserve">We implemented a basic save feature that records the game state to a text file when the game closes, allowing it to be resumed next time.</w:t>
+        <w:br w:type="textWrapping"/>
+      </w:r>
+      <w:r>
+        <w:rPr>
+          <w:i w:val="1"/>
+          <w:rtl w:val="0"/>
+        </w:rPr>
+        <w:t xml:space="preserve">To test this feature, exit the game using “Esc”, then reopen it and select “Resume Game” to continue from where you left off.</w:t>
+      </w:r>
+    </w:p>
+    <w:p>
+      <w:pPr>
+        <w:spacing w:after="240" w:before="240" w:lineRule="auto"/>
+        <w:rPr/>
       </w:pPr>
       <w:r>
         <w:rPr>
           <w:b w:val="1"/>
           <w:rtl w:val="0"/>
         </w:rPr>
-        <w:t xml:space="preserve">Textured Geometry</w:t>
-      </w:r>
-    </w:p>
-    <w:p>
-      <w:pPr>
-        <w:rPr/>
-      </w:pPr>
-      <w:r>
-        <w:rPr>
-          <w:rtl w:val="0"/>
-        </w:rPr>
-        <w:t xml:space="preserve">We implemented textured geometry using PNG sprites and shapes. The player is represented by a blue circle, while the enemy is a red circle. Textured PNGs are used for the game walls and bullets, which change color after ricocheting off walls.</w:t>
-      </w:r>
-    </w:p>
-    <w:p>
-      <w:pPr>
-        <w:rPr/>
-      </w:pPr>
-      <w:r>
-        <w:rPr>
-          <w:rtl w:val="0"/>
-        </w:rPr>
-      </w:r>
-    </w:p>
-    <w:p>
-      <w:pPr>
-        <w:rPr>
-          <w:b w:val="1"/>
-        </w:rPr>
-      </w:pPr>
-      <w:r>
-        <w:rPr>
-          <w:b w:val="1"/>
-          <w:rtl w:val="0"/>
-        </w:rPr>
-        <w:t xml:space="preserve">Basic 2D Transformations</w:t>
-      </w:r>
-    </w:p>
-    <w:p>
-      <w:pPr>
-        <w:rPr/>
-      </w:pPr>
-      <w:r>
-        <w:rPr>
-          <w:rtl w:val="0"/>
-        </w:rPr>
-        <w:t xml:space="preserve">Players can move their character using WASD keys, which apply translation. This can be tested by moving around the game room with the WASD keys.</w:t>
-      </w:r>
-    </w:p>
-    <w:p>
-      <w:pPr>
-        <w:rPr/>
-      </w:pPr>
-      <w:r>
-        <w:rPr>
-          <w:rtl w:val="0"/>
-        </w:rPr>
-        <w:t xml:space="preserve">Projectiles bounce off walls using reflection. Test this by shooting projectiles with the left mouse button; they will reflect off walls twice before disappearing unless they hit a character.</w:t>
-      </w:r>
-    </w:p>
-    <w:p>
-      <w:pPr>
-        <w:rPr/>
-      </w:pPr>
-      <w:r>
-        <w:rPr>
-          <w:rtl w:val="0"/>
-        </w:rPr>
-      </w:r>
-    </w:p>
-    <w:p>
-      <w:pPr>
-        <w:rPr>
-          <w:b w:val="1"/>
-        </w:rPr>
-      </w:pPr>
-      <w:r>
-        <w:rPr>
-          <w:b w:val="1"/>
-          <w:rtl w:val="0"/>
-        </w:rPr>
-        <w:t xml:space="preserve">Key-frame/State Interpolation</w:t>
-      </w:r>
-    </w:p>
-    <w:p>
-      <w:pPr>
-        <w:rPr/>
-      </w:pPr>
-      <w:r>
-        <w:rPr>
-          <w:rtl w:val="0"/>
-        </w:rPr>
-        <w:t xml:space="preserve">Interpolation is used for player movement, shooting projectiles, and dashing. Test movement using the WASD keys, shooting with the left mouse button, and dashing with the space key. The movement and shooting uses linear interpolation, while the dash uses non-linear interpolation.</w:t>
-      </w:r>
-    </w:p>
-    <w:p>
-      <w:pPr>
-        <w:rPr/>
-      </w:pPr>
-      <w:r>
-        <w:rPr>
-          <w:rtl w:val="0"/>
-        </w:rPr>
-      </w:r>
-    </w:p>
-    <w:p>
-      <w:pPr>
-        <w:pStyle w:val="Heading2"/>
-        <w:spacing w:before="0" w:lineRule="auto"/>
-        <w:rPr/>
-      </w:pPr>
-      <w:bookmarkStart w:colFirst="0" w:colLast="0" w:name="_74wdcx226jq9" w:id="7"/>
-      <w:bookmarkEnd w:id="7"/>
-      <w:r>
-        <w:rPr>
-          <w:rtl w:val="0"/>
-        </w:rPr>
-        <w:t xml:space="preserve">Gameplay</w:t>
-      </w:r>
-    </w:p>
-    <w:p>
-      <w:pPr>
-        <w:rPr>
-          <w:b w:val="1"/>
-        </w:rPr>
-      </w:pPr>
-      <w:r>
-        <w:rPr>
-          <w:b w:val="1"/>
-          <w:rtl w:val="0"/>
-        </w:rPr>
-        <w:t xml:space="preserve">Keyboard/Mouse Controls</w:t>
-      </w:r>
-    </w:p>
-    <w:p>
-      <w:pPr>
-        <w:rPr/>
-      </w:pPr>
-      <w:r>
-        <w:rPr>
-          <w:rtl w:val="0"/>
-        </w:rPr>
-        <w:t xml:space="preserve">The player (blue circle) is controlled via keyboard and mouse inputs. Test all key bindings as listed in the </w:t>
-      </w:r>
-      <w:hyperlink w:anchor="_e1a90kt0jg0d">
-        <w:r>
-          <w:rPr>
-            <w:color w:val="1155cc"/>
-            <w:u w:val="single"/>
-            <w:rtl w:val="0"/>
-          </w:rPr>
-          <w:t xml:space="preserve">Controls</w:t>
-        </w:r>
-      </w:hyperlink>
-      <w:r>
-        <w:rPr>
-          <w:rtl w:val="0"/>
-        </w:rPr>
-        <w:t xml:space="preserve"> section.</w:t>
-      </w:r>
-    </w:p>
-    <w:p>
-      <w:pPr>
-        <w:rPr/>
-      </w:pPr>
-      <w:r>
-        <w:rPr>
-          <w:rtl w:val="0"/>
-        </w:rPr>
-      </w:r>
-    </w:p>
-    <w:p>
-      <w:pPr>
-        <w:rPr>
-          <w:b w:val="1"/>
-        </w:rPr>
-      </w:pPr>
-      <w:r>
-        <w:rPr>
-          <w:b w:val="1"/>
-          <w:rtl w:val="0"/>
-        </w:rPr>
-        <w:t xml:space="preserve">Random/Coded Enemy Actions</w:t>
-      </w:r>
-    </w:p>
-    <w:p>
-      <w:pPr>
-        <w:rPr/>
-      </w:pPr>
-      <w:r>
-        <w:rPr>
-          <w:rtl w:val="0"/>
-        </w:rPr>
-        <w:t xml:space="preserve">The enemy (red circle) uses AI to track the player and fire projectiles when within range. Test this by moving the player closer to the enemy; the enemy will pursue, avoid obstacles, and shoot projectiles once the player is within range.</w:t>
-      </w:r>
-    </w:p>
-    <w:p>
-      <w:pPr>
-        <w:rPr/>
-      </w:pPr>
-      <w:r>
-        <w:rPr>
-          <w:rtl w:val="0"/>
-        </w:rPr>
-      </w:r>
-    </w:p>
-    <w:p>
-      <w:pPr>
-        <w:rPr>
-          <w:b w:val="1"/>
-        </w:rPr>
-      </w:pPr>
-      <w:r>
-        <w:rPr>
-          <w:b w:val="1"/>
-          <w:rtl w:val="0"/>
-        </w:rPr>
-        <w:t xml:space="preserve">Game-Space Boundaries</w:t>
-      </w:r>
-    </w:p>
-    <w:p>
-      <w:pPr>
-        <w:rPr/>
-      </w:pPr>
-      <w:r>
-        <w:rPr>
-          <w:rtl w:val="0"/>
-        </w:rPr>
-        <w:t xml:space="preserve">Players and enemies cannot move beyond the visible room boundaries or through the obstacle in the center. Test this by attempting to move the player or enemy out of bounds or over obstacles.</w:t>
-      </w:r>
-    </w:p>
-    <w:p>
-      <w:pPr>
-        <w:rPr/>
-      </w:pPr>
-      <w:r>
-        <w:rPr>
-          <w:rtl w:val="0"/>
-        </w:rPr>
-      </w:r>
-    </w:p>
-    <w:p>
-      <w:pPr>
-        <w:rPr>
-          <w:b w:val="1"/>
-        </w:rPr>
-      </w:pPr>
-      <w:r>
-        <w:rPr>
-          <w:b w:val="1"/>
-          <w:rtl w:val="0"/>
-        </w:rPr>
-        <w:t xml:space="preserve">Collision Detection &amp; Resolution</w:t>
-      </w:r>
-    </w:p>
-    <w:p>
-      <w:pPr>
-        <w:rPr/>
-      </w:pPr>
-      <w:r>
-        <w:rPr>
-          <w:rtl w:val="0"/>
-        </w:rPr>
-        <w:t xml:space="preserve">We implemented collision detection for characters and projectiles to stay within game-defined boundaries. Test by moving the player toward walls and obstacles (using WASD) and shooting projectiles (left mouse button) to confirm boundaries are respected.</w:t>
-      </w:r>
-    </w:p>
-    <w:p>
-      <w:pPr>
-        <w:rPr/>
-      </w:pPr>
-      <w:r>
-        <w:rPr>
-          <w:rtl w:val="0"/>
-        </w:rPr>
-        <w:t xml:space="preserve">Damage detection is triggered when projectiles hit characters. Test by allowing the enemy to hit the player or by shooting the enemy. Characters will respawn or die as expected, and the game can be reset using the "R" key.</w:t>
-      </w:r>
-    </w:p>
-    <w:p>
-      <w:pPr>
-        <w:rPr/>
-      </w:pPr>
-      <w:r>
-        <w:rPr>
-          <w:rtl w:val="0"/>
-        </w:rPr>
-      </w:r>
-    </w:p>
-    <w:p>
-      <w:pPr>
-        <w:pStyle w:val="Heading2"/>
-        <w:spacing w:before="0" w:lineRule="auto"/>
-        <w:rPr/>
-      </w:pPr>
-      <w:bookmarkStart w:colFirst="0" w:colLast="0" w:name="_rlj6us8aq1op" w:id="8"/>
-      <w:bookmarkEnd w:id="8"/>
-      <w:r>
-        <w:rPr>
-          <w:rtl w:val="0"/>
-        </w:rPr>
-        <w:t xml:space="preserve">Creative</w:t>
-      </w:r>
-    </w:p>
-    <w:p>
-      <w:pPr>
-        <w:rPr>
-          <w:b w:val="1"/>
-        </w:rPr>
-      </w:pPr>
-      <w:r>
-        <w:rPr>
-          <w:b w:val="1"/>
-          <w:rtl w:val="0"/>
-        </w:rPr>
-        <w:t xml:space="preserve">Ricochet Mechanic (Basic Feature #1)</w:t>
-      </w:r>
-    </w:p>
-    <w:p>
-      <w:pPr>
-        <w:rPr/>
-      </w:pPr>
-      <w:r>
-        <w:rPr>
-          <w:rtl w:val="0"/>
-        </w:rPr>
-        <w:t xml:space="preserve">Projectiles bounce off walls using reflection. Test by shooting projectiles with the left mouse button and observing how they ricochet twice before disappearing unless they hit a character.</w:t>
-      </w:r>
-    </w:p>
-    <w:p>
-      <w:pPr>
-        <w:rPr/>
-      </w:pPr>
-      <w:r>
-        <w:rPr>
-          <w:rtl w:val="0"/>
-        </w:rPr>
-      </w:r>
-    </w:p>
-    <w:p>
-      <w:pPr>
-        <w:rPr>
-          <w:b w:val="1"/>
-        </w:rPr>
-      </w:pPr>
-      <w:r>
-        <w:rPr>
-          <w:b w:val="1"/>
-          <w:rtl w:val="0"/>
-        </w:rPr>
-        <w:t xml:space="preserve">Dashing Ability (Basic Feature #2)</w:t>
-      </w:r>
-    </w:p>
-    <w:p>
-      <w:pPr>
-        <w:rPr/>
-      </w:pPr>
-      <w:r>
-        <w:rPr>
-          <w:rtl w:val="0"/>
-        </w:rPr>
-        <w:t xml:space="preserve">Players can dash to evade enemies. Test this by pressing the space key, which moves the player towards the direction of the mouse cursor.</w:t>
-      </w:r>
-    </w:p>
-    <w:p>
-      <w:pPr>
-        <w:rPr/>
-      </w:pPr>
-      <w:r>
-        <w:rPr>
-          <w:rtl w:val="0"/>
-        </w:rPr>
-      </w:r>
-    </w:p>
-    <w:p>
-      <w:pPr>
-        <w:rPr>
-          <w:b w:val="1"/>
-        </w:rPr>
-      </w:pPr>
-      <w:r>
-        <w:rPr>
-          <w:b w:val="1"/>
-          <w:rtl w:val="0"/>
-        </w:rPr>
-        <w:t xml:space="preserve">Enemy AI/Pathfinding (Basic Feature #3)</w:t>
-      </w:r>
-    </w:p>
-    <w:p>
-      <w:pPr>
-        <w:rPr/>
-      </w:pPr>
-      <w:r>
-        <w:rPr>
-          <w:rtl w:val="0"/>
-        </w:rPr>
-        <w:t xml:space="preserve">The enemy uses pathfinding to pursue the player and avoid obstacles. Test by moving the player into the enemy’s range, triggering pursuit and projectile attacks.</w:t>
+        <w:t xml:space="preserve">Audio Feedback (Basic Feature #2)</w:t>
+        <w:br w:type="textWrapping"/>
+      </w:r>
+      <w:r>
+        <w:rPr>
+          <w:rtl w:val="0"/>
+        </w:rPr>
+        <w:t xml:space="preserve">To enhance player feedback, sound effects have been added for shooting projectiles, enemy death, and player death.</w:t>
+        <w:br w:type="textWrapping"/>
+      </w:r>
+      <w:r>
+        <w:rPr>
+          <w:i w:val="1"/>
+          <w:rtl w:val="0"/>
+        </w:rPr>
+        <w:t xml:space="preserve">To test this feature, engage in combat both by attacking and being killed.</w:t>
       </w:r>
       <w:r>
         <w:rPr>
@@ -1943,10 +2059,10 @@
       </w:r>
     </w:p>
     <w:sectPr>
-      <w:headerReference r:id="rId8" w:type="default"/>
-      <w:headerReference r:id="rId9" w:type="first"/>
-      <w:footerReference r:id="rId10" w:type="default"/>
-      <w:footerReference r:id="rId11" w:type="first"/>
+      <w:headerReference r:id="rId9" w:type="default"/>
+      <w:headerReference r:id="rId10" w:type="first"/>
+      <w:footerReference r:id="rId11" w:type="default"/>
+      <w:footerReference r:id="rId12" w:type="first"/>
       <w:pgSz w:h="15840" w:w="12240" w:orient="portrait"/>
       <w:pgMar w:bottom="0" w:top="1425.6" w:left="1440" w:right="1396.8000000000002" w:header="720" w:footer="720"/>
       <w:pgNumType w:start="1"/>
@@ -2020,13 +2136,126 @@
   <w:abstractNum w:abstractNumId="1">
     <w:lvl w:ilvl="0">
       <w:start w:val="1"/>
+      <w:numFmt w:val="decimal"/>
+      <w:lvlText w:val="%1."/>
+      <w:lvlJc w:val="left"/>
+      <w:pPr>
+        <w:ind w:left="720" w:hanging="360"/>
+      </w:pPr>
+      <w:rPr>
+        <w:u w:val="none"/>
+      </w:rPr>
+    </w:lvl>
+    <w:lvl w:ilvl="1">
+      <w:start w:val="1"/>
+      <w:numFmt w:val="lowerLetter"/>
+      <w:lvlText w:val="%2."/>
+      <w:lvlJc w:val="left"/>
+      <w:pPr>
+        <w:ind w:left="1440" w:hanging="360"/>
+      </w:pPr>
+      <w:rPr>
+        <w:u w:val="none"/>
+      </w:rPr>
+    </w:lvl>
+    <w:lvl w:ilvl="2">
+      <w:start w:val="1"/>
+      <w:numFmt w:val="lowerRoman"/>
+      <w:lvlText w:val="%3."/>
+      <w:lvlJc w:val="right"/>
+      <w:pPr>
+        <w:ind w:left="2160" w:hanging="360"/>
+      </w:pPr>
+      <w:rPr>
+        <w:u w:val="none"/>
+      </w:rPr>
+    </w:lvl>
+    <w:lvl w:ilvl="3">
+      <w:start w:val="1"/>
+      <w:numFmt w:val="decimal"/>
+      <w:lvlText w:val="%4."/>
+      <w:lvlJc w:val="left"/>
+      <w:pPr>
+        <w:ind w:left="2880" w:hanging="360"/>
+      </w:pPr>
+      <w:rPr>
+        <w:u w:val="none"/>
+      </w:rPr>
+    </w:lvl>
+    <w:lvl w:ilvl="4">
+      <w:start w:val="1"/>
+      <w:numFmt w:val="lowerLetter"/>
+      <w:lvlText w:val="%5."/>
+      <w:lvlJc w:val="left"/>
+      <w:pPr>
+        <w:ind w:left="3600" w:hanging="360"/>
+      </w:pPr>
+      <w:rPr>
+        <w:u w:val="none"/>
+      </w:rPr>
+    </w:lvl>
+    <w:lvl w:ilvl="5">
+      <w:start w:val="1"/>
+      <w:numFmt w:val="lowerRoman"/>
+      <w:lvlText w:val="%6."/>
+      <w:lvlJc w:val="right"/>
+      <w:pPr>
+        <w:ind w:left="4320" w:hanging="360"/>
+      </w:pPr>
+      <w:rPr>
+        <w:u w:val="none"/>
+      </w:rPr>
+    </w:lvl>
+    <w:lvl w:ilvl="6">
+      <w:start w:val="1"/>
+      <w:numFmt w:val="decimal"/>
+      <w:lvlText w:val="%7."/>
+      <w:lvlJc w:val="left"/>
+      <w:pPr>
+        <w:ind w:left="5040" w:hanging="360"/>
+      </w:pPr>
+      <w:rPr>
+        <w:u w:val="none"/>
+      </w:rPr>
+    </w:lvl>
+    <w:lvl w:ilvl="7">
+      <w:start w:val="1"/>
+      <w:numFmt w:val="lowerLetter"/>
+      <w:lvlText w:val="%8."/>
+      <w:lvlJc w:val="left"/>
+      <w:pPr>
+        <w:ind w:left="5760" w:hanging="360"/>
+      </w:pPr>
+      <w:rPr>
+        <w:u w:val="none"/>
+      </w:rPr>
+    </w:lvl>
+    <w:lvl w:ilvl="8">
+      <w:start w:val="1"/>
+      <w:numFmt w:val="lowerRoman"/>
+      <w:lvlText w:val="%9."/>
+      <w:lvlJc w:val="right"/>
+      <w:pPr>
+        <w:ind w:left="6480" w:hanging="360"/>
+      </w:pPr>
+      <w:rPr>
+        <w:u w:val="none"/>
+      </w:rPr>
+    </w:lvl>
+  </w:abstractNum>
+  <w:abstractNum w:abstractNumId="2">
+    <w:lvl w:ilvl="0">
+      <w:start w:val="1"/>
       <w:numFmt w:val="bullet"/>
-      <w:lvlText w:val="●"/>
+      <w:lvlText w:val=""/>
       <w:lvlJc w:val="left"/>
       <w:pPr>
         <w:ind w:left="720" w:hanging="360"/>
       </w:pPr>
       <w:rPr>
+        <w:rFonts w:ascii="Arial" w:cs="Arial" w:eastAsia="Arial" w:hAnsi="Arial"/>
+        <w:sz w:val="24"/>
+        <w:szCs w:val="24"/>
         <w:u w:val="none"/>
       </w:rPr>
     </w:lvl>
@@ -2127,11 +2356,11 @@
       </w:rPr>
     </w:lvl>
   </w:abstractNum>
-  <w:abstractNum w:abstractNumId="2">
+  <w:abstractNum w:abstractNumId="3">
     <w:lvl w:ilvl="0">
       <w:start w:val="1"/>
-      <w:numFmt w:val="decimal"/>
-      <w:lvlText w:val="%1."/>
+      <w:numFmt w:val="bullet"/>
+      <w:lvlText w:val="●"/>
       <w:lvlJc w:val="left"/>
       <w:pPr>
         <w:ind w:left="720" w:hanging="360"/>
@@ -2142,8 +2371,8 @@
     </w:lvl>
     <w:lvl w:ilvl="1">
       <w:start w:val="1"/>
-      <w:numFmt w:val="lowerLetter"/>
-      <w:lvlText w:val="%2."/>
+      <w:numFmt w:val="bullet"/>
+      <w:lvlText w:val="○"/>
       <w:lvlJc w:val="left"/>
       <w:pPr>
         <w:ind w:left="1440" w:hanging="360"/>
@@ -2154,9 +2383,9 @@
     </w:lvl>
     <w:lvl w:ilvl="2">
       <w:start w:val="1"/>
-      <w:numFmt w:val="lowerRoman"/>
-      <w:lvlText w:val="%3."/>
-      <w:lvlJc w:val="right"/>
+      <w:numFmt w:val="bullet"/>
+      <w:lvlText w:val="■"/>
+      <w:lvlJc w:val="left"/>
       <w:pPr>
         <w:ind w:left="2160" w:hanging="360"/>
       </w:pPr>
@@ -2166,8 +2395,8 @@
     </w:lvl>
     <w:lvl w:ilvl="3">
       <w:start w:val="1"/>
-      <w:numFmt w:val="decimal"/>
-      <w:lvlText w:val="%4."/>
+      <w:numFmt w:val="bullet"/>
+      <w:lvlText w:val="●"/>
       <w:lvlJc w:val="left"/>
       <w:pPr>
         <w:ind w:left="2880" w:hanging="360"/>
@@ -2178,8 +2407,8 @@
     </w:lvl>
     <w:lvl w:ilvl="4">
       <w:start w:val="1"/>
-      <w:numFmt w:val="lowerLetter"/>
-      <w:lvlText w:val="%5."/>
+      <w:numFmt w:val="bullet"/>
+      <w:lvlText w:val="○"/>
       <w:lvlJc w:val="left"/>
       <w:pPr>
         <w:ind w:left="3600" w:hanging="360"/>
@@ -2190,9 +2419,9 @@
     </w:lvl>
     <w:lvl w:ilvl="5">
       <w:start w:val="1"/>
-      <w:numFmt w:val="lowerRoman"/>
-      <w:lvlText w:val="%6."/>
-      <w:lvlJc w:val="right"/>
+      <w:numFmt w:val="bullet"/>
+      <w:lvlText w:val="■"/>
+      <w:lvlJc w:val="left"/>
       <w:pPr>
         <w:ind w:left="4320" w:hanging="360"/>
       </w:pPr>
@@ -2202,8 +2431,8 @@
     </w:lvl>
     <w:lvl w:ilvl="6">
       <w:start w:val="1"/>
-      <w:numFmt w:val="decimal"/>
-      <w:lvlText w:val="%7."/>
+      <w:numFmt w:val="bullet"/>
+      <w:lvlText w:val="●"/>
       <w:lvlJc w:val="left"/>
       <w:pPr>
         <w:ind w:left="5040" w:hanging="360"/>
@@ -2214,8 +2443,8 @@
     </w:lvl>
     <w:lvl w:ilvl="7">
       <w:start w:val="1"/>
-      <w:numFmt w:val="lowerLetter"/>
-      <w:lvlText w:val="%8."/>
+      <w:numFmt w:val="bullet"/>
+      <w:lvlText w:val="○"/>
       <w:lvlJc w:val="left"/>
       <w:pPr>
         <w:ind w:left="5760" w:hanging="360"/>
@@ -2226,9 +2455,9 @@
     </w:lvl>
     <w:lvl w:ilvl="8">
       <w:start w:val="1"/>
-      <w:numFmt w:val="lowerRoman"/>
-      <w:lvlText w:val="%9."/>
-      <w:lvlJc w:val="right"/>
+      <w:numFmt w:val="bullet"/>
+      <w:lvlText w:val="■"/>
+      <w:lvlJc w:val="left"/>
       <w:pPr>
         <w:ind w:left="6480" w:hanging="360"/>
       </w:pPr>
@@ -2242,6 +2471,9 @@
   </w:num>
   <w:num w:numId="2">
     <w:abstractNumId w:val="2"/>
+  </w:num>
+  <w:num w:numId="3">
+    <w:abstractNumId w:val="3"/>
   </w:num>
 </w:numbering>
 </file>

</xml_diff>

<commit_message>
Removed power-up and updated test plan (#43)
Co-authored-by: Abhigyan Dabla <abhigyandabla-5@gmail.com>
</commit_message>
<xml_diff>
--- a/doc/test-plan.docx
+++ b/doc/test-plan.docx
@@ -1903,7 +1903,7 @@
           <w:i w:val="1"/>
           <w:rtl w:val="0"/>
         </w:rPr>
-        <w:t xml:space="preserve">To test this feature, launch the game and select “Tutorial” from the main menu.</w:t>
+        <w:t xml:space="preserve">To test this feature, launch the game and select “Tutorial” from the main menu, and use “Esc” to exit the tutorial.</w:t>
       </w:r>
       <w:r>
         <w:rPr>
@@ -2022,7 +2022,7 @@
           <w:i w:val="1"/>
           <w:rtl w:val="0"/>
         </w:rPr>
-        <w:t xml:space="preserve">To test this feature, exit the game using “Esc”, then reopen it and select “Resume Game” to continue from where you left off.</w:t>
+        <w:t xml:space="preserve">To test this feature, exit the game using “Esc”, then reopen it and select “Continue” to continue from where you left off.</w:t>
       </w:r>
     </w:p>
     <w:p>

</xml_diff>